<commit_message>
Link cluster k decision-making across MLs
</commit_message>
<xml_diff>
--- a/A_Input/explanation.docx
+++ b/A_Input/explanation.docx
@@ -2,7 +2,17 @@
 <file path=word/document.xml><?xml version="1.0" encoding="utf-8"?>
 <w:document xmlns:wpc="http://schemas.microsoft.com/office/word/2010/wordprocessingCanvas" xmlns:cx="http://schemas.microsoft.com/office/drawing/2014/chartex" xmlns:cx1="http://schemas.microsoft.com/office/drawing/2015/9/8/chartex" xmlns:cx2="http://schemas.microsoft.com/office/drawing/2015/10/21/chartex" xmlns:cx3="http://schemas.microsoft.com/office/drawing/2016/5/9/chartex" xmlns:cx4="http://schemas.microsoft.com/office/drawing/2016/5/10/chartex" xmlns:cx5="http://schemas.microsoft.com/office/drawing/2016/5/11/chartex" xmlns:cx6="http://schemas.microsoft.com/office/drawing/2016/5/12/chartex" xmlns:cx7="http://schemas.microsoft.com/office/drawing/2016/5/13/chartex" xmlns:cx8="http://schemas.microsoft.com/office/drawing/2016/5/14/chartex" xmlns:mc="http://schemas.openxmlformats.org/markup-compatibility/2006" xmlns:aink="http://schemas.microsoft.com/office/drawing/2016/ink" xmlns:am3d="http://schemas.microsoft.com/office/drawing/2017/model3d" xmlns:o="urn:schemas-microsoft-com:office:office" xmlns:oel="http://schemas.microsoft.com/office/2019/extlst" xmlns:r="http://schemas.openxmlformats.org/officeDocument/2006/relationships" xmlns:m="http://schemas.openxmlformats.org/officeDocument/2006/math" xmlns:v="urn:schemas-microsoft-com:vml" xmlns:wp14="http://schemas.microsoft.com/office/word/2010/wordprocessingDrawing" xmlns:wp="http://schemas.openxmlformats.org/drawingml/2006/wordprocessingDrawing" xmlns:w10="urn:schemas-microsoft-com:office:word" xmlns:w="http://schemas.openxmlformats.org/wordprocessingml/2006/main" xmlns:w14="http://schemas.microsoft.com/office/word/2010/wordml" xmlns:w15="http://schemas.microsoft.com/office/word/2012/wordml" xmlns:w16cex="http://schemas.microsoft.com/office/word/2018/wordml/cex" xmlns:w16cid="http://schemas.microsoft.com/office/word/2016/wordml/cid" xmlns:w16="http://schemas.microsoft.com/office/word/2018/wordml" xmlns:w16sdtdh="http://schemas.microsoft.com/office/word/2020/wordml/sdtdatahash" xmlns:w16se="http://schemas.microsoft.com/office/word/2015/wordml/symex" xmlns:wpg="http://schemas.microsoft.com/office/word/2010/wordprocessingGroup" xmlns:wpi="http://schemas.microsoft.com/office/word/2010/wordprocessingInk" xmlns:wne="http://schemas.microsoft.com/office/word/2006/wordml" xmlns:wps="http://schemas.microsoft.com/office/word/2010/wordprocessingShape" mc:Ignorable="w14 w15 w16se w16cid w16 w16cex w16sdtdh wp14">
   <w:body>
-    <w:p/>
+    <w:p>
+      <w:r>
+        <w:t xml:space="preserve">One two three four five six seven eight nine ten.  </w:t>
+      </w:r>
+      <w:r>
+        <w:t>One two three four five six seven eight nine ten.</w:t>
+      </w:r>
+      <w:r>
+        <w:t xml:space="preserve">  One two three four five six seven eight nine ten.  One two three four five six seven eight nine ten.  One two three four five six seven eight nine ten.  One two three four five six seven eight nine ten.  One two three four five six seven eight nine ten.  One two three four five six seven eight nine ten.  One two three four five six seven eight nine ten.</w:t>
+      </w:r>
+    </w:p>
     <w:sectPr>
       <w:pgSz w:w="12240" w:h="15840"/>
       <w:pgMar w:top="1440" w:right="1440" w:bottom="1440" w:left="1440" w:header="720" w:footer="720" w:gutter="0"/>

</xml_diff>

<commit_message>
Build the foundations of the explanatory text panel and draft the first couple paragraphs.
</commit_message>
<xml_diff>
--- a/A_Input/explanation.docx
+++ b/A_Input/explanation.docx
@@ -4,13 +4,145 @@
   <w:body>
     <w:p>
       <w:r>
-        <w:t xml:space="preserve">One two three four five six seven eight nine ten.  </w:t>
-      </w:r>
-      <w:r>
-        <w:t>One two three four five six seven eight nine ten.</w:t>
-      </w:r>
-      <w:r>
-        <w:t xml:space="preserve">  One two three four five six seven eight nine ten.  One two three four five six seven eight nine ten.  One two three four five six seven eight nine ten.  One two three four five six seven eight nine ten.  One two three four five six seven eight nine ten.  One two three four five six seven eight nine ten.  One two three four five six seven eight nine ten.</w:t>
+        <w:t xml:space="preserve">States are </w:t>
+      </w:r>
+      <w:r>
+        <w:t xml:space="preserve">a </w:t>
+      </w:r>
+      <w:r>
+        <w:t>crucial</w:t>
+      </w:r>
+      <w:r>
+        <w:t xml:space="preserve"> </w:t>
+      </w:r>
+      <w:r>
+        <w:t xml:space="preserve">way that the United States divides land into meaningful units.  </w:t>
+      </w:r>
+      <w:r>
+        <w:t xml:space="preserve">Americans deal with different public institutions and are subject to </w:t>
+      </w:r>
+      <w:r>
+        <w:t>varying</w:t>
+      </w:r>
+      <w:r>
+        <w:t xml:space="preserve"> laws within each state</w:t>
+      </w:r>
+      <w:r>
+        <w:t>.</w:t>
+      </w:r>
+      <w:r>
+        <w:t xml:space="preserve">  However, state boundaries are perhaps counterintuitive for such a significant set of divisions.  In Kansas City, the Missouri-Kansas boundary cuts the metropolitan area in half, such that Kansas Citians might routinely need to cross state borders to fulfill simple errands.  In Texas, El Paso</w:t>
+      </w:r>
+      <w:r>
+        <w:t xml:space="preserve"> is 285 miles from the </w:t>
+      </w:r>
+      <w:r>
+        <w:t>nearest</w:t>
+      </w:r>
+      <w:r>
+        <w:t xml:space="preserve"> metropolitan area in Texas (Odessa) but only </w:t>
+      </w:r>
+      <w:r>
+        <w:t>45</w:t>
+      </w:r>
+      <w:r>
+        <w:t xml:space="preserve"> miles from the </w:t>
+      </w:r>
+      <w:r>
+        <w:t>closest</w:t>
+      </w:r>
+      <w:r>
+        <w:t xml:space="preserve"> </w:t>
+      </w:r>
+      <w:r>
+        <w:t>metro</w:t>
+      </w:r>
+      <w:r>
+        <w:t xml:space="preserve"> area in New Mexico (Las Cruces).</w:t>
+      </w:r>
+      <w:r>
+        <w:t xml:space="preserve">  In Michigan’s upper peninsula, Michiganders must cross the Great Lakes over a </w:t>
+      </w:r>
+      <w:r>
+        <w:t>five-mile</w:t>
+      </w:r>
+      <w:r>
+        <w:t xml:space="preserve"> toll bridge</w:t>
+      </w:r>
+      <w:r>
+        <w:t xml:space="preserve"> to reach over 90 percent of Michigan’s population but share a </w:t>
+      </w:r>
+      <w:r>
+        <w:t>200-mile</w:t>
+      </w:r>
+      <w:r>
+        <w:t xml:space="preserve"> land border with Wisconsin.</w:t>
+      </w:r>
+    </w:p>
+    <w:p/>
+    <w:p>
+      <w:r>
+        <w:t>What if the state borders of the United States matched where Americans live?</w:t>
+      </w:r>
+      <w:r>
+        <w:t xml:space="preserve">  This project applies machine learning </w:t>
+      </w:r>
+      <w:r>
+        <w:t>to</w:t>
+      </w:r>
+      <w:r>
+        <w:t xml:space="preserve"> </w:t>
+      </w:r>
+      <w:r>
+        <w:t>imagine</w:t>
+      </w:r>
+      <w:r>
+        <w:t xml:space="preserve"> the United States’ state borders</w:t>
+      </w:r>
+      <w:r>
+        <w:t xml:space="preserve">.  The algorithms </w:t>
+      </w:r>
+      <w:r>
+        <w:t>group</w:t>
+      </w:r>
+      <w:r>
+        <w:t xml:space="preserve"> people who live near each other and place </w:t>
+      </w:r>
+      <w:r>
+        <w:t>boundaries</w:t>
+      </w:r>
+      <w:r>
+        <w:t xml:space="preserve"> </w:t>
+      </w:r>
+      <w:r>
+        <w:t>in the</w:t>
+      </w:r>
+      <w:r>
+        <w:t xml:space="preserve"> large</w:t>
+      </w:r>
+      <w:r>
+        <w:t>,</w:t>
+      </w:r>
+      <w:r>
+        <w:t xml:space="preserve"> unpopulated stretches</w:t>
+      </w:r>
+      <w:r>
+        <w:t xml:space="preserve"> of land between </w:t>
+      </w:r>
+      <w:r>
+        <w:t>those groups.</w:t>
+      </w:r>
+    </w:p>
+    <w:p/>
+    <w:p>
+      <w:r>
+        <w:t xml:space="preserve">[PANEL OVERVIEW </w:t>
+      </w:r>
+      <w:r>
+        <w:t xml:space="preserve">WILL GO </w:t>
+      </w:r>
+      <w:r>
+        <w:t>HERE]</w:t>
       </w:r>
     </w:p>
     <w:sectPr>

</xml_diff>

<commit_message>
Finish draft one (acknowledging that draft #2 is going to be an unusually heavy overhall
</commit_message>
<xml_diff>
--- a/A_Input/explanation.docx
+++ b/A_Input/explanation.docx
@@ -82,10 +82,7 @@
     <w:p/>
     <w:p>
       <w:r>
-        <w:t>What if the state borders of the United States matched where Americans live?</w:t>
-      </w:r>
-      <w:r>
-        <w:t xml:space="preserve">  This project applies machine learning </w:t>
+        <w:t xml:space="preserve">What if the state borders of the United States matched where Americans live?  This project applies machine learning </w:t>
       </w:r>
       <w:r>
         <w:t>to</w:t>
@@ -142,7 +139,10 @@
         <w:t xml:space="preserve">WILL GO </w:t>
       </w:r>
       <w:r>
-        <w:t>HERE]</w:t>
+        <w:t>HERE AFTER THE DRAFT #2 OVERHAUL</w:t>
+      </w:r>
+      <w:r>
+        <w:t>]</w:t>
       </w:r>
     </w:p>
     <w:sectPr>

</xml_diff>

<commit_message>
Draw the population count panels - college graduates and voters
</commit_message>
<xml_diff>
--- a/A_Input/explanation.docx
+++ b/A_Input/explanation.docx
@@ -139,10 +139,7 @@
         <w:t xml:space="preserve">WILL GO </w:t>
       </w:r>
       <w:r>
-        <w:t>HERE AFTER THE DRAFT #2 OVERHAUL</w:t>
-      </w:r>
-      <w:r>
-        <w:t>]</w:t>
+        <w:t>HERE</w:t>
       </w:r>
     </w:p>
     <w:sectPr>

</xml_diff>

<commit_message>
Swap in scatterplot panels in place of some bar charts; Draft more explanatory text
</commit_message>
<xml_diff>
--- a/A_Input/explanation.docx
+++ b/A_Input/explanation.docx
@@ -31,7 +31,22 @@
         <w:t>.</w:t>
       </w:r>
       <w:r>
-        <w:t xml:space="preserve">  However, state boundaries are perhaps counterintuitive for such a significant set of divisions.  In Kansas City, the Missouri-Kansas boundary cuts the metropolitan area in half, such that Kansas Citians might routinely need to cross state borders to fulfill simple errands.  In Texas, El Paso</w:t>
+        <w:t xml:space="preserve">  However, state boundaries are counterintuitive</w:t>
+      </w:r>
+      <w:r>
+        <w:t>, given their importance.</w:t>
+      </w:r>
+      <w:r>
+        <w:t xml:space="preserve">  In Kansas City, the Missouri-Kansas boundary cuts the metropolitan area in half</w:t>
+      </w:r>
+      <w:r>
+        <w:t xml:space="preserve">.  </w:t>
+      </w:r>
+      <w:r>
+        <w:t xml:space="preserve">Some </w:t>
+      </w:r>
+      <w:r>
+        <w:t>Kansas Citians routinely cross state borders to fulfill simple errands.  In Texas, El Paso</w:t>
       </w:r>
       <w:r>
         <w:t xml:space="preserve"> is 285 miles from the </w:t>
@@ -61,22 +76,7 @@
         <w:t xml:space="preserve"> area in New Mexico (Las Cruces).</w:t>
       </w:r>
       <w:r>
-        <w:t xml:space="preserve">  In Michigan’s upper peninsula, Michiganders must cross the Great Lakes over a </w:t>
-      </w:r>
-      <w:r>
-        <w:t>five-mile</w:t>
-      </w:r>
-      <w:r>
-        <w:t xml:space="preserve"> toll bridge</w:t>
-      </w:r>
-      <w:r>
-        <w:t xml:space="preserve"> to reach over 90 percent of Michigan’s population but share a </w:t>
-      </w:r>
-      <w:r>
-        <w:t>200-mile</w:t>
-      </w:r>
-      <w:r>
-        <w:t xml:space="preserve"> land border with Wisconsin.</w:t>
+        <w:t xml:space="preserve"> </w:t>
       </w:r>
     </w:p>
     <w:p/>
@@ -91,21 +91,30 @@
         <w:t xml:space="preserve"> </w:t>
       </w:r>
       <w:r>
+        <w:t>re</w:t>
+      </w:r>
+      <w:r>
         <w:t>imagine</w:t>
       </w:r>
       <w:r>
         <w:t xml:space="preserve"> the United States’ state borders</w:t>
       </w:r>
       <w:r>
-        <w:t xml:space="preserve">.  The algorithms </w:t>
+        <w:t xml:space="preserve">.  The algorithm </w:t>
       </w:r>
       <w:r>
         <w:t>group</w:t>
       </w:r>
       <w:r>
+        <w:t>s</w:t>
+      </w:r>
+      <w:r>
         <w:t xml:space="preserve"> people who live near each other and place </w:t>
       </w:r>
       <w:r>
+        <w:t xml:space="preserve">the new state </w:t>
+      </w:r>
+      <w:r>
         <w:t>boundaries</w:t>
       </w:r>
       <w:r>
@@ -128,18 +137,276 @@
       </w:r>
       <w:r>
         <w:t>those groups.</w:t>
+      </w:r>
+      <w:r>
+        <w:t xml:space="preserve"> </w:t>
+      </w:r>
+      <w:r>
+        <w:t xml:space="preserve">The algorithm suggests grouping the contiguous US population into </w:t>
+      </w:r>
+      <w:r>
+        <w:rPr>
+          <w:highlight w:val="yellow"/>
+        </w:rPr>
+        <w:t>{0}</w:t>
+      </w:r>
+      <w:r>
+        <w:t xml:space="preserve"> states.</w:t>
+      </w:r>
+      <w:r>
+        <w:t xml:space="preserve">  </w:t>
+      </w:r>
+      <w:r>
+        <w:t>The top map draws boundaries (blue lines) around population centers (brown dots) to illustrate how the new boundaries correspond to where people live</w:t>
+      </w:r>
+      <w:r>
+        <w:t>.</w:t>
+      </w:r>
+      <w:r>
+        <w:t xml:space="preserve">  </w:t>
       </w:r>
     </w:p>
     <w:p/>
     <w:p>
       <w:r>
-        <w:t xml:space="preserve">[PANEL OVERVIEW </w:t>
-      </w:r>
-      <w:r>
-        <w:t xml:space="preserve">WILL GO </w:t>
-      </w:r>
-      <w:r>
-        <w:t>HERE</w:t>
+        <w:t>How would the new states differ in typical quality of life and politics?</w:t>
+      </w:r>
+      <w:r>
+        <w:t xml:space="preserve">  </w:t>
+      </w:r>
+      <w:r>
+        <w:t>The bottom map</w:t>
+      </w:r>
+      <w:r>
+        <w:t xml:space="preserve"> labels each of the</w:t>
+      </w:r>
+      <w:r>
+        <w:t xml:space="preserve"> </w:t>
+      </w:r>
+      <w:r>
+        <w:t xml:space="preserve">new states and scores each according to the </w:t>
+      </w:r>
+      <w:r>
+        <w:t xml:space="preserve">United Nation’s </w:t>
+      </w:r>
+      <w:r>
+        <w:t>Human Development Index</w:t>
+      </w:r>
+      <w:r>
+        <w:t xml:space="preserve"> (HDI)</w:t>
+      </w:r>
+      <w:r>
+        <w:t>.</w:t>
+      </w:r>
+      <w:r>
+        <w:t xml:space="preserve">  HDI </w:t>
+      </w:r>
+      <w:r>
+        <w:t>scores</w:t>
+      </w:r>
+      <w:r>
+        <w:t xml:space="preserve"> locations according to </w:t>
+      </w:r>
+      <w:r>
+        <w:t xml:space="preserve">the </w:t>
+      </w:r>
+      <w:r>
+        <w:t>average lifespan, average income, and average years of education.</w:t>
+      </w:r>
+      <w:r>
+        <w:t xml:space="preserve">  The maximum score is 1,000, and the minimum score is 0.</w:t>
+      </w:r>
+    </w:p>
+    <w:p/>
+    <w:p>
+      <w:r>
+        <w:t xml:space="preserve">The side panels provide additional </w:t>
+      </w:r>
+      <w:r>
+        <w:t>perspectives on the differences between the new states.</w:t>
+      </w:r>
+      <w:r>
+        <w:t xml:space="preserve">  </w:t>
+      </w:r>
+    </w:p>
+    <w:p/>
+    <w:p>
+      <w:r>
+        <w:t xml:space="preserve">Top </w:t>
+      </w:r>
+      <w:r>
+        <w:t>L</w:t>
+      </w:r>
+      <w:r>
+        <w:t xml:space="preserve">eft </w:t>
+      </w:r>
+      <w:r>
+        <w:t>– The</w:t>
+      </w:r>
+      <w:r>
+        <w:t xml:space="preserve"> new states containing Seattle WA, San Francisco CA, Denver CO, Boston MA, New York NY, and Washington DC have </w:t>
+      </w:r>
+      <w:r>
+        <w:t>exceptionally</w:t>
+      </w:r>
+      <w:r>
+        <w:t xml:space="preserve"> high HDI scores</w:t>
+      </w:r>
+      <w:r>
+        <w:t>.</w:t>
+      </w:r>
+    </w:p>
+    <w:p/>
+    <w:p>
+      <w:r>
+        <w:t>Top Right –</w:t>
+      </w:r>
+      <w:r>
+        <w:t xml:space="preserve"> </w:t>
+      </w:r>
+      <w:r>
+        <w:t>The typical new state would have a population of {</w:t>
+      </w:r>
+      <w:r>
+        <w:rPr>
+          <w:highlight w:val="yellow"/>
+        </w:rPr>
+        <w:t>1</w:t>
+      </w:r>
+      <w:r>
+        <w:t>} to {</w:t>
+      </w:r>
+      <w:r>
+        <w:rPr>
+          <w:highlight w:val="yellow"/>
+        </w:rPr>
+        <w:t>2</w:t>
+      </w:r>
+      <w:r>
+        <w:t xml:space="preserve">} million voters.  </w:t>
+      </w:r>
+      <w:r>
+        <w:t>States with a high proportion of Republican voters</w:t>
+      </w:r>
+      <w:r>
+        <w:t>,</w:t>
+      </w:r>
+      <w:r>
+        <w:t xml:space="preserve"> tend to have low total population sizes.  The {</w:t>
+      </w:r>
+      <w:r>
+        <w:rPr>
+          <w:highlight w:val="yellow"/>
+        </w:rPr>
+        <w:t>3</w:t>
+      </w:r>
+      <w:r>
+        <w:t>} new states with at least 65 percent Republican voters have an average population of {</w:t>
+      </w:r>
+      <w:r>
+        <w:rPr>
+          <w:highlight w:val="yellow"/>
+        </w:rPr>
+        <w:t>4</w:t>
+      </w:r>
+      <w:r>
+        <w:t>}.</w:t>
+      </w:r>
+      <w:r>
+        <w:t xml:space="preserve"> </w:t>
+      </w:r>
+      <w:r>
+        <w:t xml:space="preserve"> The {</w:t>
+      </w:r>
+      <w:r>
+        <w:rPr>
+          <w:highlight w:val="yellow"/>
+        </w:rPr>
+        <w:t>5</w:t>
+      </w:r>
+      <w:r>
+        <w:t xml:space="preserve">} new states with at least 65 percent </w:t>
+      </w:r>
+      <w:r>
+        <w:t>non-Republican</w:t>
+      </w:r>
+      <w:r>
+        <w:t xml:space="preserve"> voters have an average population of {</w:t>
+      </w:r>
+      <w:r>
+        <w:rPr>
+          <w:highlight w:val="yellow"/>
+        </w:rPr>
+        <w:t>6</w:t>
+      </w:r>
+      <w:r>
+        <w:t>}.</w:t>
+      </w:r>
+      <w:r>
+        <w:t xml:space="preserve">  For this purpose, people who voted for the Republican presidential candidate in 2020 </w:t>
+      </w:r>
+      <w:r>
+        <w:t>count as</w:t>
+      </w:r>
+      <w:r>
+        <w:t xml:space="preserve"> Republican voters.</w:t>
+      </w:r>
+    </w:p>
+    <w:p/>
+    <w:p>
+      <w:r>
+        <w:t xml:space="preserve">Middle Left – New states where people have high average years of education tend to also have high income per capita.  The correlation between education and income at the new </w:t>
+      </w:r>
+      <w:r>
+        <w:t>state-level</w:t>
+      </w:r>
+      <w:r>
+        <w:t xml:space="preserve"> is {</w:t>
+      </w:r>
+      <w:r>
+        <w:rPr>
+          <w:highlight w:val="yellow"/>
+        </w:rPr>
+        <w:t>7</w:t>
+      </w:r>
+      <w:r>
+        <w:t>}</w:t>
+      </w:r>
+      <w:r>
+        <w:t>.  A correlation of 1.0 would indicate that high income and education always go together.  A correlation of -1.0 would indicate that they never go together.</w:t>
+      </w:r>
+    </w:p>
+    <w:p/>
+    <w:p>
+      <w:r>
+        <w:t>[ADDITIONAL CONTENT WILL GO HERE]</w:t>
+      </w:r>
+    </w:p>
+    <w:p/>
+    <w:p>
+      <w:r>
+        <w:t>Bottom Right</w:t>
+      </w:r>
+      <w:r>
+        <w:t xml:space="preserve"> – </w:t>
+      </w:r>
+      <w:r>
+        <w:t xml:space="preserve">New states with </w:t>
+      </w:r>
+      <w:r>
+        <w:t>high HDI scores tend to have lower percentages of Republican voters.</w:t>
+      </w:r>
+      <w:r>
+        <w:t xml:space="preserve">  The correlation between HDI and Republican voters is {</w:t>
+      </w:r>
+      <w:r>
+        <w:rPr>
+          <w:highlight w:val="yellow"/>
+        </w:rPr>
+        <w:t>8</w:t>
+      </w:r>
+      <w:r>
+        <w:t>}.</w:t>
       </w:r>
     </w:p>
     <w:sectPr>

</xml_diff>

<commit_message>
Overhaul layout based on user experience testing
</commit_message>
<xml_diff>
--- a/A_Input/explanation.docx
+++ b/A_Input/explanation.docx
@@ -13,7 +13,10 @@
         <w:t xml:space="preserve">Americans </w:t>
       </w:r>
       <w:r>
-        <w:t xml:space="preserve">work within </w:t>
+        <w:t>live</w:t>
+      </w:r>
+      <w:r>
+        <w:t xml:space="preserve"> within </w:t>
       </w:r>
       <w:r>
         <w:t xml:space="preserve">different public institutions and laws </w:t>
@@ -193,21 +196,23 @@
         <w:t xml:space="preserve">The algorithm suggests grouping the contiguous US population into </w:t>
       </w:r>
       <w:r>
-        <w:rPr>
-          <w:highlight w:val="cyan"/>
-        </w:rPr>
         <w:t>{</w:t>
       </w:r>
-      <w:r>
-        <w:rPr>
-          <w:highlight w:val="cyan"/>
-        </w:rPr>
-        <w:t>A</w:t>
-      </w:r>
-      <w:r>
-        <w:rPr>
-          <w:highlight w:val="cyan"/>
-        </w:rPr>
+      <w:proofErr w:type="spellStart"/>
+      <w:r>
+        <w:rPr>
+          <w:highlight w:val="yellow"/>
+        </w:rPr>
+        <w:t>state</w:t>
+      </w:r>
+      <w:r>
+        <w:rPr>
+          <w:highlight w:val="yellow"/>
+        </w:rPr>
+        <w:t>_count</w:t>
+      </w:r>
+      <w:proofErr w:type="spellEnd"/>
+      <w:r>
         <w:t>}</w:t>
       </w:r>
       <w:r>
@@ -220,7 +225,16 @@
         <w:t xml:space="preserve">  </w:t>
       </w:r>
       <w:r>
-        <w:t>The top map draws boundaries (blue lines) around population centers (brown dots) to illustrate how the new boundaries correspond to where people live</w:t>
+        <w:t xml:space="preserve">Figure 1 </w:t>
+      </w:r>
+      <w:r>
+        <w:t xml:space="preserve">draws boundaries (blue lines) around population centers (brown dots) to illustrate how the new </w:t>
+      </w:r>
+      <w:r>
+        <w:t>state borders</w:t>
+      </w:r>
+      <w:r>
+        <w:t xml:space="preserve"> correspond to where people live</w:t>
       </w:r>
       <w:r>
         <w:t>.</w:t>
@@ -238,28 +252,31 @@
         <w:t xml:space="preserve">  </w:t>
       </w:r>
       <w:r>
-        <w:t>The bottom map</w:t>
-      </w:r>
-      <w:r>
-        <w:t xml:space="preserve"> labels each new state and scores </w:t>
-      </w:r>
-      <w:r>
-        <w:t>them</w:t>
-      </w:r>
-      <w:r>
-        <w:t xml:space="preserve"> according to the </w:t>
-      </w:r>
-      <w:r>
-        <w:t xml:space="preserve">United Nation’s </w:t>
-      </w:r>
-      <w:r>
-        <w:t>Human Development Index</w:t>
-      </w:r>
-      <w:r>
-        <w:t xml:space="preserve"> (HDI)</w:t>
-      </w:r>
-      <w:r>
-        <w:t xml:space="preserve">, a </w:t>
+        <w:t xml:space="preserve">Figures 2a, </w:t>
+      </w:r>
+      <w:r>
+        <w:t>3a</w:t>
+      </w:r>
+      <w:r>
+        <w:t xml:space="preserve">, and </w:t>
+      </w:r>
+      <w:r>
+        <w:t>4a</w:t>
+      </w:r>
+      <w:r>
+        <w:t xml:space="preserve"> present </w:t>
+      </w:r>
+      <w:r>
+        <w:t xml:space="preserve">the Human Development Index (HDI), total population, and percentage that voted for the </w:t>
+      </w:r>
+      <w:r>
+        <w:t xml:space="preserve">2020 </w:t>
+      </w:r>
+      <w:r>
+        <w:t>Republican presidential candidate for each of the new states.</w:t>
+      </w:r>
+      <w:r>
+        <w:t xml:space="preserve">  HDI is a </w:t>
       </w:r>
       <w:proofErr w:type="gramStart"/>
       <w:r>
@@ -267,419 +284,417 @@
       </w:r>
       <w:proofErr w:type="gramEnd"/>
       <w:r>
-        <w:t xml:space="preserve"> indicator</w:t>
+        <w:t xml:space="preserve"> score that considers high income per capita, long average lifespan, and high average years of education to be signs of high quality of life.</w:t>
+      </w:r>
+      <w:r>
+        <w:t xml:space="preserve">  The most recent </w:t>
+      </w:r>
+      <w:r>
+        <w:t>p</w:t>
+      </w:r>
+      <w:r>
+        <w:t>residential vote</w:t>
+      </w:r>
+      <w:r>
+        <w:t xml:space="preserve"> is an indicator of general political </w:t>
+      </w:r>
+      <w:r>
+        <w:t>inclinations</w:t>
       </w:r>
       <w:r>
         <w:t>.</w:t>
       </w:r>
       <w:r>
-        <w:t xml:space="preserve">  HDI </w:t>
-      </w:r>
-      <w:r>
-        <w:t>scores each</w:t>
-      </w:r>
-      <w:r>
-        <w:t xml:space="preserve"> location according to </w:t>
-      </w:r>
-      <w:r>
-        <w:t xml:space="preserve">the </w:t>
-      </w:r>
-      <w:r>
-        <w:t>average lifespan, average income, and average years of education.</w:t>
-      </w:r>
-      <w:r>
-        <w:t xml:space="preserve">  The maximum score is 1,000.</w:t>
-      </w:r>
-      <w:r>
-        <w:t xml:space="preserve"> </w:t>
-      </w:r>
-      <w:r>
-        <w:t xml:space="preserve"> </w:t>
-      </w:r>
-      <w:r>
-        <w:t xml:space="preserve">The side panels provide </w:t>
-      </w:r>
-      <w:r>
-        <w:t>insights</w:t>
-      </w:r>
-      <w:r>
-        <w:t xml:space="preserve"> </w:t>
-      </w:r>
-      <w:r>
-        <w:t>into</w:t>
-      </w:r>
-      <w:r>
-        <w:t xml:space="preserve"> the differences between the new states.</w:t>
-      </w:r>
-      <w:r>
-        <w:t xml:space="preserve">  </w:t>
+        <w:t xml:space="preserve">  The new states </w:t>
+      </w:r>
+      <w:proofErr w:type="gramStart"/>
+      <w:r>
+        <w:t>are ordered</w:t>
+      </w:r>
+      <w:proofErr w:type="gramEnd"/>
+      <w:r>
+        <w:t xml:space="preserve"> the same way in all three bar charts</w:t>
+      </w:r>
+      <w:r>
+        <w:t xml:space="preserve"> to facilitate side-by-side comparisons.</w:t>
+      </w:r>
+      <w:r>
+        <w:t xml:space="preserve">  Figures 2b, 3b, and 4b </w:t>
+      </w:r>
+      <w:r>
+        <w:t xml:space="preserve">present </w:t>
+      </w:r>
+      <w:r>
+        <w:t xml:space="preserve">these </w:t>
+      </w:r>
+      <w:r>
+        <w:t xml:space="preserve">statistics </w:t>
+      </w:r>
+      <w:r>
+        <w:t>as a</w:t>
+      </w:r>
+      <w:r>
+        <w:t xml:space="preserve"> ma</w:t>
+      </w:r>
+      <w:r>
+        <w:t>p</w:t>
+      </w:r>
+      <w:r>
+        <w:t>.</w:t>
       </w:r>
     </w:p>
     <w:p/>
     <w:p>
       <w:r>
-        <w:t xml:space="preserve">Top </w:t>
-      </w:r>
-      <w:r>
-        <w:t>L</w:t>
-      </w:r>
-      <w:r>
-        <w:t xml:space="preserve">eft </w:t>
-      </w:r>
-      <w:r>
-        <w:t xml:space="preserve">– </w:t>
-      </w:r>
-      <w:r>
-        <w:t xml:space="preserve">This bar chart depicts the HDI scores for each </w:t>
-      </w:r>
-      <w:r>
-        <w:t>new state</w:t>
-      </w:r>
-      <w:r>
-        <w:t xml:space="preserve">.  The median new state HDI score is </w:t>
-      </w:r>
-      <w:r>
-        <w:rPr>
-          <w:highlight w:val="cyan"/>
-        </w:rPr>
-        <w:t>{</w:t>
-      </w:r>
-      <w:r>
-        <w:rPr>
-          <w:highlight w:val="cyan"/>
-        </w:rPr>
-        <w:t>B</w:t>
-      </w:r>
-      <w:r>
-        <w:rPr>
-          <w:highlight w:val="cyan"/>
-        </w:rPr>
-        <w:t>}</w:t>
-      </w:r>
-      <w:r>
-        <w:t xml:space="preserve">, and over half of </w:t>
-      </w:r>
-      <w:r>
-        <w:t>the new states' scores</w:t>
-      </w:r>
-      <w:r>
-        <w:t xml:space="preserve"> </w:t>
-      </w:r>
-      <w:r>
-        <w:t>are within</w:t>
-      </w:r>
-      <w:r>
-        <w:t xml:space="preserve"> </w:t>
-      </w:r>
-      <w:r>
-        <w:rPr>
-          <w:highlight w:val="cyan"/>
-        </w:rPr>
-        <w:t>{</w:t>
-      </w:r>
-      <w:r>
-        <w:rPr>
-          <w:highlight w:val="cyan"/>
-        </w:rPr>
-        <w:t>C</w:t>
-      </w:r>
-      <w:r>
-        <w:rPr>
-          <w:highlight w:val="cyan"/>
-        </w:rPr>
-        <w:t>}</w:t>
-      </w:r>
-      <w:r>
-        <w:t xml:space="preserve"> points of the median</w:t>
-      </w:r>
-      <w:r>
-        <w:t xml:space="preserve"> score</w:t>
-      </w:r>
-      <w:r>
-        <w:t>.</w:t>
-      </w:r>
-      <w:r>
-        <w:t xml:space="preserve">  However, HDI scores are notably higher for the new states containing Seattle WA, San Francisco CA, and </w:t>
-      </w:r>
-      <w:r>
-        <w:t>the urban corridor</w:t>
-      </w:r>
-      <w:r>
-        <w:t xml:space="preserve"> from Boston MA to Washington DC</w:t>
-      </w:r>
-      <w:r>
-        <w:t xml:space="preserve"> (“Bos-Wash”)</w:t>
-      </w:r>
-      <w:r>
-        <w:t>.</w:t>
+        <w:t>Figure 2</w:t>
+      </w:r>
+      <w:r>
+        <w:t>:</w:t>
+      </w:r>
+      <w:r>
+        <w:t xml:space="preserve"> </w:t>
+      </w:r>
+      <w:r>
+        <w:t xml:space="preserve"> </w:t>
+      </w:r>
+      <w:r>
+        <w:t xml:space="preserve">The </w:t>
+      </w:r>
+      <w:r>
+        <w:t>median</w:t>
+      </w:r>
+      <w:r>
+        <w:t xml:space="preserve"> new state HDI score </w:t>
+      </w:r>
+      <w:r>
+        <w:t>is</w:t>
+      </w:r>
+      <w:r>
+        <w:t xml:space="preserve"> {</w:t>
+      </w:r>
+      <w:proofErr w:type="spellStart"/>
+      <w:r>
+        <w:rPr>
+          <w:highlight w:val="yellow"/>
+        </w:rPr>
+        <w:t>hdi_</w:t>
+      </w:r>
+      <w:r>
+        <w:rPr>
+          <w:highlight w:val="yellow"/>
+        </w:rPr>
+        <w:t>me</w:t>
+      </w:r>
+      <w:r>
+        <w:rPr>
+          <w:highlight w:val="yellow"/>
+        </w:rPr>
+        <w:t>dian</w:t>
+      </w:r>
+      <w:proofErr w:type="spellEnd"/>
+      <w:r>
+        <w:t>}, and all</w:t>
+      </w:r>
+      <w:r>
+        <w:t xml:space="preserve"> new state HDI scores would </w:t>
+      </w:r>
+      <w:proofErr w:type="gramStart"/>
+      <w:r>
+        <w:t>be consider</w:t>
+      </w:r>
+      <w:r>
+        <w:t>ed</w:t>
+      </w:r>
+      <w:proofErr w:type="gramEnd"/>
+      <w:r>
+        <w:t xml:space="preserve"> ‘high’ (&gt;700) or ‘very high’ (&gt;800)</w:t>
+      </w:r>
+      <w:r>
+        <w:t xml:space="preserve"> by global standards.</w:t>
+      </w:r>
+      <w:r>
+        <w:t xml:space="preserve">  The new states containing Seattle WA, San Francisco CA, and the urban corridor</w:t>
+      </w:r>
+      <w:r>
+        <w:t xml:space="preserve"> from Boston MA to Washington DC (“Bos-Wash”)</w:t>
+      </w:r>
+      <w:r>
+        <w:t xml:space="preserve"> have particularly </w:t>
+      </w:r>
+      <w:r>
+        <w:t xml:space="preserve">high </w:t>
+      </w:r>
+      <w:r>
+        <w:t>scores.</w:t>
       </w:r>
     </w:p>
     <w:p/>
     <w:p>
       <w:r>
-        <w:t>Top Right –</w:t>
-      </w:r>
-      <w:r>
-        <w:t xml:space="preserve"> This bar chart depicts the total population for each </w:t>
-      </w:r>
-      <w:r>
-        <w:t>new state</w:t>
-      </w:r>
-      <w:r>
-        <w:t>, sorted in the same order as the HDI scores in the Top Left chart.</w:t>
-      </w:r>
-      <w:r>
-        <w:t xml:space="preserve">  The US population is heavily concentrated in a small number of urban corridors.</w:t>
-      </w:r>
-      <w:r>
-        <w:t xml:space="preserve">  Consequently, the top five new states account for </w:t>
-      </w:r>
-      <w:r>
-        <w:rPr>
-          <w:highlight w:val="cyan"/>
-        </w:rPr>
+        <w:t xml:space="preserve">Figure </w:t>
+      </w:r>
+      <w:r>
+        <w:t>3</w:t>
+      </w:r>
+      <w:r>
+        <w:t>:</w:t>
+      </w:r>
+      <w:r>
+        <w:t xml:space="preserve"> </w:t>
+      </w:r>
+      <w:r>
+        <w:t xml:space="preserve"> </w:t>
+      </w:r>
+      <w:r>
+        <w:t>The</w:t>
+      </w:r>
+      <w:r>
+        <w:t xml:space="preserve"> </w:t>
+      </w:r>
+      <w:r>
+        <w:t>median</w:t>
+      </w:r>
+      <w:r>
+        <w:t xml:space="preserve"> new state</w:t>
+      </w:r>
+      <w:r>
+        <w:t xml:space="preserve"> </w:t>
+      </w:r>
+      <w:r>
+        <w:t>has a total population of {</w:t>
+      </w:r>
+      <w:proofErr w:type="spellStart"/>
+      <w:r>
+        <w:rPr>
+          <w:highlight w:val="yellow"/>
+        </w:rPr>
+        <w:t>pop_me</w:t>
+      </w:r>
+      <w:r>
+        <w:rPr>
+          <w:highlight w:val="yellow"/>
+        </w:rPr>
+        <w:t>dian</w:t>
+      </w:r>
+      <w:proofErr w:type="spellEnd"/>
+      <w:r>
+        <w:t>}</w:t>
+      </w:r>
+      <w:r>
+        <w:t xml:space="preserve"> million</w:t>
+      </w:r>
+      <w:r>
+        <w:t>.  However, new states vary widely in population.</w:t>
+      </w:r>
+      <w:r>
+        <w:t xml:space="preserve">  The top </w:t>
+      </w:r>
+      <w:r>
         <w:t>{</w:t>
       </w:r>
-      <w:r>
-        <w:rPr>
-          <w:highlight w:val="cyan"/>
-        </w:rPr>
-        <w:t>D</w:t>
-      </w:r>
-      <w:r>
-        <w:rPr>
-          <w:highlight w:val="cyan"/>
-        </w:rPr>
+      <w:proofErr w:type="spellStart"/>
+      <w:r>
+        <w:rPr>
+          <w:highlight w:val="yellow"/>
+        </w:rPr>
+        <w:t>pop_top_count</w:t>
+      </w:r>
+      <w:proofErr w:type="spellEnd"/>
+      <w:r>
+        <w:t xml:space="preserve">} </w:t>
+      </w:r>
+      <w:r>
+        <w:t xml:space="preserve">new states have a combined total population of </w:t>
+      </w:r>
+      <w:r>
+        <w:t>{</w:t>
+      </w:r>
+      <w:proofErr w:type="spellStart"/>
+      <w:r>
+        <w:rPr>
+          <w:highlight w:val="yellow"/>
+        </w:rPr>
+        <w:t>pop_top_</w:t>
+      </w:r>
+      <w:r>
+        <w:rPr>
+          <w:highlight w:val="yellow"/>
+        </w:rPr>
+        <w:t>sum</w:t>
+      </w:r>
+      <w:proofErr w:type="spellEnd"/>
+      <w:r>
         <w:t>}</w:t>
       </w:r>
       <w:r>
-        <w:t xml:space="preserve"> million people, which is over </w:t>
-      </w:r>
-      <w:r>
-        <w:rPr>
-          <w:highlight w:val="cyan"/>
-        </w:rPr>
+        <w:t xml:space="preserve"> million</w:t>
+      </w:r>
+      <w:r>
+        <w:t xml:space="preserve">, outnumbering the other </w:t>
+      </w:r>
+      <w:r>
         <w:t>{</w:t>
       </w:r>
-      <w:r>
-        <w:rPr>
-          <w:highlight w:val="cyan"/>
-        </w:rPr>
-        <w:t>E</w:t>
-      </w:r>
-      <w:r>
-        <w:rPr>
-          <w:highlight w:val="cyan"/>
-        </w:rPr>
-        <w:t>}</w:t>
-      </w:r>
-      <w:r>
-        <w:t xml:space="preserve"> percent of the contiguous United States</w:t>
-      </w:r>
-      <w:r>
-        <w:t>’ population</w:t>
+      <w:proofErr w:type="spellStart"/>
+      <w:r>
+        <w:rPr>
+          <w:highlight w:val="yellow"/>
+        </w:rPr>
+        <w:t>pop_other_count</w:t>
+      </w:r>
+      <w:proofErr w:type="spellEnd"/>
+      <w:r>
+        <w:t xml:space="preserve">} </w:t>
+      </w:r>
+      <w:r>
+        <w:t>state</w:t>
+      </w:r>
+      <w:r>
+        <w:t>s</w:t>
       </w:r>
       <w:r>
         <w:t>.</w:t>
       </w:r>
       <w:r>
-        <w:t xml:space="preserve">  While less populous new states vary widely in HDI scores, highly populous new states tend to have HDI scores higher than the median.</w:t>
-      </w:r>
-      <w:r>
-        <w:t xml:space="preserve">  The average HDI score among new states with populations greater than {K} million is {L}, compared to {M} among new states with populations below {N}</w:t>
-      </w:r>
-      <w:r>
-        <w:t xml:space="preserve"> million</w:t>
-      </w:r>
-      <w:r>
-        <w:t>.</w:t>
+        <w:t xml:space="preserve">  </w:t>
+      </w:r>
+      <w:r>
+        <w:t>There is not a strong correspondence between population size and HDI</w:t>
+      </w:r>
+      <w:r>
+        <w:t xml:space="preserve"> –</w:t>
+      </w:r>
+      <w:r>
+        <w:t xml:space="preserve"> some populous new states have high HDI scores, while others do not.</w:t>
       </w:r>
     </w:p>
     <w:p/>
     <w:p>
       <w:r>
-        <w:t>Bottom Left –</w:t>
-      </w:r>
-      <w:r>
-        <w:t>This bar chart depicts the percentage of voters in each new state that voted for the Republican candidate in the 2020 US presidential election</w:t>
-      </w:r>
-      <w:r>
-        <w:t xml:space="preserve"> (henceforth called “Republican voters”)</w:t>
-      </w:r>
-      <w:r>
-        <w:t xml:space="preserve">.  This is a strong indicator of the </w:t>
-      </w:r>
-      <w:r>
-        <w:t xml:space="preserve">possible </w:t>
-      </w:r>
-      <w:r>
-        <w:t xml:space="preserve">political tendencies of </w:t>
-      </w:r>
-      <w:r>
-        <w:t>each</w:t>
-      </w:r>
-      <w:r>
-        <w:t xml:space="preserve"> new state.</w:t>
-      </w:r>
-      <w:r>
-        <w:t xml:space="preserve">  </w:t>
-      </w:r>
-      <w:r>
-        <w:t xml:space="preserve">The bar </w:t>
-      </w:r>
-      <w:r>
-        <w:t>order</w:t>
-      </w:r>
-      <w:r>
-        <w:t xml:space="preserve"> match</w:t>
-      </w:r>
-      <w:r>
-        <w:t>es</w:t>
-      </w:r>
-      <w:r>
-        <w:t xml:space="preserve"> the</w:t>
-      </w:r>
-      <w:r>
-        <w:t xml:space="preserve"> HDI score</w:t>
-      </w:r>
-      <w:r>
-        <w:t xml:space="preserve"> order in the Top Left chart.</w:t>
-      </w:r>
-      <w:r>
-        <w:t xml:space="preserve">  </w:t>
-      </w:r>
-      <w:r>
-        <w:t>The median state contains {</w:t>
-      </w:r>
-      <w:r>
-        <w:rPr>
-          <w:highlight w:val="cyan"/>
-        </w:rPr>
-        <w:t>F</w:t>
-      </w:r>
-      <w:r>
-        <w:t>} percent Republican voters.  No state has more than {</w:t>
-      </w:r>
-      <w:r>
-        <w:rPr>
-          <w:highlight w:val="cyan"/>
-        </w:rPr>
-        <w:t>G</w:t>
-      </w:r>
-      <w:r>
-        <w:t>} percent or less than {</w:t>
-      </w:r>
-      <w:r>
-        <w:rPr>
-          <w:highlight w:val="cyan"/>
-        </w:rPr>
-        <w:t>H</w:t>
-      </w:r>
-      <w:r>
-        <w:t>} percent.</w:t>
-      </w:r>
-      <w:r>
-        <w:t xml:space="preserve">  There is some correspondence between HDI </w:t>
-      </w:r>
-      <w:r>
-        <w:t>scores</w:t>
-      </w:r>
-      <w:r>
-        <w:t xml:space="preserve"> and </w:t>
-      </w:r>
-      <w:r>
-        <w:t>Republican voter percentages.  Of the new states with the top ten HDI scores, {</w:t>
-      </w:r>
-      <w:r>
-        <w:rPr>
-          <w:highlight w:val="cyan"/>
-        </w:rPr>
-        <w:t>I</w:t>
-      </w:r>
-      <w:r>
-        <w:t>} have a Republican voter majority.  Of the new states with the bottom ten HDI scores, {</w:t>
-      </w:r>
-      <w:r>
-        <w:rPr>
-          <w:highlight w:val="cyan"/>
-        </w:rPr>
-        <w:t>J</w:t>
-      </w:r>
-      <w:r>
-        <w:t>} have a Republican voter majority.</w:t>
-      </w:r>
-    </w:p>
-    <w:p/>
-    <w:p>
-      <w:r>
-        <w:lastRenderedPageBreak/>
-        <w:t>Bottom Right –</w:t>
-      </w:r>
-      <w:r>
-        <w:t xml:space="preserve"> </w:t>
-      </w:r>
-      <w:r>
-        <w:t xml:space="preserve">These two scatterplots show how different aspects of the new states correspond to each other.  The top scatterplot indicates that new states with </w:t>
-      </w:r>
-      <w:r>
-        <w:t xml:space="preserve">a </w:t>
-      </w:r>
-      <w:r>
-        <w:t xml:space="preserve">low total population also tend to have a high percentage of Republican voters.  The bottom scatterplot </w:t>
-      </w:r>
-      <w:r>
-        <w:t>shows</w:t>
-      </w:r>
-      <w:r>
-        <w:t xml:space="preserve"> that new states with high life expectancies also </w:t>
-      </w:r>
-      <w:r>
-        <w:t xml:space="preserve">tend to </w:t>
-      </w:r>
-      <w:r>
-        <w:t xml:space="preserve">have higher average years of education.  However, </w:t>
-      </w:r>
-      <w:r>
-        <w:t>a few new states have</w:t>
-      </w:r>
-      <w:r>
-        <w:t xml:space="preserve"> high life expectancies and low average years of </w:t>
-      </w:r>
-      <w:r>
-        <w:t>schooling</w:t>
-      </w:r>
-      <w:r>
-        <w:t xml:space="preserve">.  These states tend to </w:t>
-      </w:r>
-      <w:r>
-        <w:t>be</w:t>
-      </w:r>
-      <w:r>
-        <w:t xml:space="preserve"> rural</w:t>
-      </w:r>
-      <w:r>
-        <w:t xml:space="preserve"> and less populous</w:t>
+        <w:t xml:space="preserve">Figure </w:t>
+      </w:r>
+      <w:r>
+        <w:t>4</w:t>
+      </w:r>
+      <w:r>
+        <w:t>:</w:t>
+      </w:r>
+      <w:r>
+        <w:t xml:space="preserve"> </w:t>
+      </w:r>
+      <w:r>
+        <w:t xml:space="preserve"> </w:t>
+      </w:r>
+      <w:r>
+        <w:t xml:space="preserve">In the median </w:t>
+      </w:r>
+      <w:r>
+        <w:t xml:space="preserve">new </w:t>
+      </w:r>
+      <w:r>
+        <w:t>state, {</w:t>
+      </w:r>
+      <w:proofErr w:type="spellStart"/>
+      <w:r>
+        <w:rPr>
+          <w:highlight w:val="yellow"/>
+        </w:rPr>
+        <w:t>vote_median</w:t>
+      </w:r>
+      <w:proofErr w:type="spellEnd"/>
+      <w:r>
+        <w:t xml:space="preserve">} percent of voters chose the </w:t>
+      </w:r>
+      <w:r>
+        <w:t xml:space="preserve">2020 </w:t>
+      </w:r>
+      <w:r>
+        <w:t>Republican candidate</w:t>
       </w:r>
       <w:r>
         <w:t xml:space="preserve">.  </w:t>
       </w:r>
       <w:r>
-        <w:t>Income</w:t>
-      </w:r>
-      <w:r>
-        <w:t xml:space="preserve"> per capita, life expectancy</w:t>
-      </w:r>
-      <w:r>
-        <w:t>,</w:t>
-      </w:r>
-      <w:r>
-        <w:t xml:space="preserve"> and average years of education are </w:t>
-      </w:r>
-      <w:r>
-        <w:t xml:space="preserve">the three </w:t>
-      </w:r>
-      <w:r>
-        <w:t>components of HDI scores.</w:t>
+        <w:t>Of the {</w:t>
+      </w:r>
+      <w:proofErr w:type="spellStart"/>
+      <w:r>
+        <w:rPr>
+          <w:highlight w:val="yellow"/>
+        </w:rPr>
+        <w:t>state_count</w:t>
+      </w:r>
+      <w:proofErr w:type="spellEnd"/>
+      <w:r>
+        <w:t>} new states</w:t>
+      </w:r>
+      <w:r>
+        <w:t>, {</w:t>
+      </w:r>
+      <w:proofErr w:type="spellStart"/>
+      <w:r>
+        <w:rPr>
+          <w:highlight w:val="yellow"/>
+        </w:rPr>
+        <w:t>rep_count</w:t>
+      </w:r>
+      <w:proofErr w:type="spellEnd"/>
+      <w:r>
+        <w:t>} would lean towards republicans, and {</w:t>
+      </w:r>
+      <w:proofErr w:type="spellStart"/>
+      <w:r>
+        <w:rPr>
+          <w:highlight w:val="yellow"/>
+        </w:rPr>
+        <w:t>dem_count</w:t>
+      </w:r>
+      <w:proofErr w:type="spellEnd"/>
+      <w:r>
+        <w:t xml:space="preserve">} would lean </w:t>
+      </w:r>
+      <w:r>
+        <w:t xml:space="preserve">towards </w:t>
+      </w:r>
+      <w:r>
+        <w:t>democrats.</w:t>
+      </w:r>
+      <w:r>
+        <w:t xml:space="preserve">  HDI corresponds </w:t>
+      </w:r>
+      <w:r>
+        <w:t>strongly</w:t>
+      </w:r>
+      <w:r>
+        <w:t xml:space="preserve"> with republican lean</w:t>
+      </w:r>
+      <w:r>
+        <w:t>.</w:t>
+      </w:r>
+      <w:r>
+        <w:t xml:space="preserve">  The median HDI among republican-leaning new states is {</w:t>
+      </w:r>
+      <w:proofErr w:type="spellStart"/>
+      <w:r>
+        <w:rPr>
+          <w:highlight w:val="yellow"/>
+        </w:rPr>
+        <w:t>rep_lean_hdi</w:t>
+      </w:r>
+      <w:proofErr w:type="spellEnd"/>
+      <w:r>
+        <w:t>}, compared to a median of {</w:t>
+      </w:r>
+      <w:proofErr w:type="spellStart"/>
+      <w:r>
+        <w:rPr>
+          <w:highlight w:val="yellow"/>
+        </w:rPr>
+        <w:t>dem_lean_hdi</w:t>
+      </w:r>
+      <w:proofErr w:type="spellEnd"/>
+      <w:r>
+        <w:t>} among democrat-leaning new states.</w:t>
       </w:r>
     </w:p>
     <w:sectPr>

</xml_diff>

<commit_message>
Add methods description and a quartile color scheme
</commit_message>
<xml_diff>
--- a/A_Input/explanation.docx
+++ b/A_Input/explanation.docx
@@ -413,7 +413,13 @@
         <w:t xml:space="preserve"> by global standards.</w:t>
       </w:r>
       <w:r>
-        <w:t xml:space="preserve">  The new states containing Seattle WA, San Francisco CA, and the urban corridor</w:t>
+        <w:t xml:space="preserve">  The new states containing Seattle WA, San Francisco CA, </w:t>
+      </w:r>
+      <w:r>
+        <w:t xml:space="preserve">Denver CO, Minneapolis MN, </w:t>
+      </w:r>
+      <w:r>
+        <w:t>and the urban corridor</w:t>
       </w:r>
       <w:r>
         <w:t xml:space="preserve"> from Boston MA to Washington DC (“Bos-Wash”)</w:t>

</xml_diff>

<commit_message>
Fix capitalization of small words; clarify that HDI correlates negatively with Republican lean
</commit_message>
<xml_diff>
--- a/A_Input/explanation.docx
+++ b/A_Input/explanation.docx
@@ -708,13 +708,13 @@
         <w:t>democrats.</w:t>
       </w:r>
       <w:r>
-        <w:t xml:space="preserve">  HDI corresponds </w:t>
-      </w:r>
-      <w:r>
-        <w:t>strongly</w:t>
-      </w:r>
-      <w:r>
-        <w:t xml:space="preserve"> with republican lean</w:t>
+        <w:t xml:space="preserve">  HDI </w:t>
+      </w:r>
+      <w:r>
+        <w:t xml:space="preserve">negatively </w:t>
+      </w:r>
+      <w:r>
+        <w:t>corresponds with republican lean</w:t>
       </w:r>
       <w:r>
         <w:t>.</w:t>

</xml_diff>